<commit_message>
Charlie's response to app5
</commit_message>
<xml_diff>
--- a/Lesson 5 questions.docx
+++ b/Lesson 5 questions.docx
@@ -95,7 +95,69 @@
           <w:sz w:val="21"/>
           <w:szCs w:val="21"/>
         </w:rPr>
-        <w:t xml:space="preserve">I probably didn’t calculate the means for the added lines in the stacked histogram in the simplest way. </w:t>
+        <w:t xml:space="preserve">I probably </w:t>
+      </w:r>
+      <w:proofErr w:type="gramStart"/>
+      <w:r>
+        <w:rPr>
+          <w:rFonts w:ascii="Arial" w:eastAsia="Times New Roman" w:hAnsi="Arial" w:cs="Arial"/>
+          <w:color w:val="000000" w:themeColor="text1"/>
+          <w:sz w:val="21"/>
+          <w:szCs w:val="21"/>
+        </w:rPr>
+        <w:t>didn’t</w:t>
+      </w:r>
+      <w:proofErr w:type="gramEnd"/>
+      <w:r>
+        <w:rPr>
+          <w:rFonts w:ascii="Arial" w:eastAsia="Times New Roman" w:hAnsi="Arial" w:cs="Arial"/>
+          <w:color w:val="000000" w:themeColor="text1"/>
+          <w:sz w:val="21"/>
+          <w:szCs w:val="21"/>
+        </w:rPr>
+        <w:t xml:space="preserve"> calculate the means for the added lines in the stacked histogram in the simplest way. </w:t>
+      </w:r>
+    </w:p>
+    <w:p>
+      <w:pPr>
+        <w:shd w:val="clear" w:color="auto" w:fill="FFFFFF" w:themeFill="background1"/>
+        <w:spacing w:before="100" w:beforeAutospacing="1" w:after="100" w:afterAutospacing="1" w:line="283" w:lineRule="atLeast"/>
+        <w:ind w:left="270"/>
+        <w:rPr>
+          <w:rFonts w:ascii="Arial" w:eastAsia="Times New Roman" w:hAnsi="Arial" w:cs="Arial"/>
+          <w:color w:val="FF0000"/>
+          <w:sz w:val="21"/>
+          <w:szCs w:val="21"/>
+        </w:rPr>
+      </w:pPr>
+      <w:r>
+        <w:rPr>
+          <w:rFonts w:ascii="Arial" w:eastAsia="Times New Roman" w:hAnsi="Arial" w:cs="Arial"/>
+          <w:color w:val="FF0000"/>
+          <w:sz w:val="21"/>
+          <w:szCs w:val="21"/>
+        </w:rPr>
+        <w:t xml:space="preserve">It might not be the most concise way to do it but concise is not the same as simple.  And, </w:t>
+      </w:r>
+      <w:proofErr w:type="gramStart"/>
+      <w:r>
+        <w:rPr>
+          <w:rFonts w:ascii="Arial" w:eastAsia="Times New Roman" w:hAnsi="Arial" w:cs="Arial"/>
+          <w:color w:val="FF0000"/>
+          <w:sz w:val="21"/>
+          <w:szCs w:val="21"/>
+        </w:rPr>
+        <w:t>I'd</w:t>
+      </w:r>
+      <w:proofErr w:type="gramEnd"/>
+      <w:r>
+        <w:rPr>
+          <w:rFonts w:ascii="Arial" w:eastAsia="Times New Roman" w:hAnsi="Arial" w:cs="Arial"/>
+          <w:color w:val="FF0000"/>
+          <w:sz w:val="21"/>
+          <w:szCs w:val="21"/>
+        </w:rPr>
+        <w:t xml:space="preserve"> argue, that too much conciseness is often the problem with code nowadays…</w:t>
       </w:r>
     </w:p>
     <w:p>
@@ -185,7 +247,10 @@
       <w:pPr>
         <w:shd w:val="clear" w:color="auto" w:fill="FFFFFF" w:themeFill="background1"/>
         <w:rPr>
-          <w:color w:val="000000" w:themeColor="text1"/>
+          <w:rFonts w:ascii="Arial" w:eastAsia="Times New Roman" w:hAnsi="Arial" w:cs="Arial"/>
+          <w:color w:val="000000" w:themeColor="text1"/>
+          <w:sz w:val="21"/>
+          <w:szCs w:val="21"/>
         </w:rPr>
       </w:pPr>
       <w:r>
@@ -197,6 +262,208 @@
         </w:rPr>
         <w:t>Is there a way to remove the extra space at the start of the x and y axes?</w:t>
       </w:r>
+    </w:p>
+    <w:p>
+      <w:pPr>
+        <w:shd w:val="clear" w:color="auto" w:fill="FFFFFF" w:themeFill="background1"/>
+        <w:rPr>
+          <w:rFonts w:ascii="Arial" w:eastAsia="Times New Roman" w:hAnsi="Arial" w:cs="Arial"/>
+          <w:color w:val="FF0000"/>
+          <w:sz w:val="21"/>
+          <w:szCs w:val="21"/>
+        </w:rPr>
+      </w:pPr>
+      <w:r>
+        <w:rPr>
+          <w:rFonts w:ascii="Arial" w:eastAsia="Times New Roman" w:hAnsi="Arial" w:cs="Arial"/>
+          <w:color w:val="FF0000"/>
+          <w:sz w:val="21"/>
+          <w:szCs w:val="21"/>
+        </w:rPr>
+        <w:t>Added to your app05.r</w:t>
+      </w:r>
+    </w:p>
+    <w:p>
+      <w:pPr>
+        <w:shd w:val="clear" w:color="auto" w:fill="FFFFFF" w:themeFill="background1"/>
+        <w:rPr>
+          <w:rFonts w:ascii="Arial" w:eastAsia="Times New Roman" w:hAnsi="Arial" w:cs="Arial"/>
+          <w:color w:val="000000" w:themeColor="text1"/>
+          <w:sz w:val="21"/>
+          <w:szCs w:val="21"/>
+        </w:rPr>
+      </w:pPr>
+    </w:p>
+    <w:p>
+      <w:pPr>
+        <w:shd w:val="clear" w:color="auto" w:fill="FFFFFF" w:themeFill="background1"/>
+        <w:rPr>
+          <w:rFonts w:ascii="Arial" w:eastAsia="Times New Roman" w:hAnsi="Arial" w:cs="Arial"/>
+          <w:color w:val="000000" w:themeColor="text1"/>
+          <w:sz w:val="21"/>
+          <w:szCs w:val="21"/>
+        </w:rPr>
+      </w:pPr>
+    </w:p>
+    <w:p>
+      <w:pPr>
+        <w:shd w:val="clear" w:color="auto" w:fill="FFFFFF" w:themeFill="background1"/>
+        <w:rPr>
+          <w:color w:val="0070C0"/>
+        </w:rPr>
+      </w:pPr>
+      <w:r>
+        <w:rPr>
+          <w:color w:val="0070C0"/>
+        </w:rPr>
+        <w:t>Hey Lindsey,</w:t>
+      </w:r>
+    </w:p>
+    <w:p>
+      <w:pPr>
+        <w:shd w:val="clear" w:color="auto" w:fill="FFFFFF" w:themeFill="background1"/>
+        <w:rPr>
+          <w:color w:val="0070C0"/>
+        </w:rPr>
+      </w:pPr>
+    </w:p>
+    <w:p>
+      <w:pPr>
+        <w:shd w:val="clear" w:color="auto" w:fill="FFFFFF" w:themeFill="background1"/>
+        <w:rPr>
+          <w:color w:val="0070C0"/>
+        </w:rPr>
+      </w:pPr>
+      <w:r>
+        <w:rPr>
+          <w:color w:val="0070C0"/>
+        </w:rPr>
+        <w:t xml:space="preserve">Generally, looks good.  One small </w:t>
+      </w:r>
+      <w:proofErr w:type="spellStart"/>
+      <w:r>
+        <w:rPr>
+          <w:color w:val="0070C0"/>
+        </w:rPr>
+        <w:t>nitpics</w:t>
+      </w:r>
+      <w:proofErr w:type="spellEnd"/>
+      <w:r>
+        <w:rPr>
+          <w:color w:val="0070C0"/>
+        </w:rPr>
+        <w:t xml:space="preserve"> – </w:t>
+      </w:r>
+      <w:proofErr w:type="gramStart"/>
+      <w:r>
+        <w:rPr>
+          <w:color w:val="0070C0"/>
+        </w:rPr>
+        <w:t>don't</w:t>
+      </w:r>
+      <w:proofErr w:type="gramEnd"/>
+      <w:r>
+        <w:rPr>
+          <w:color w:val="0070C0"/>
+        </w:rPr>
+        <w:t xml:space="preserve"> use dots in variable names.  I know that everyone in R does it, but dots are not allowed in most other languages.  Whereas underscores </w:t>
+      </w:r>
+      <w:proofErr w:type="gramStart"/>
+      <w:r>
+        <w:rPr>
+          <w:color w:val="0070C0"/>
+        </w:rPr>
+        <w:t>( _</w:t>
+      </w:r>
+      <w:proofErr w:type="gramEnd"/>
+      <w:r>
+        <w:rPr>
+          <w:color w:val="0070C0"/>
+        </w:rPr>
+        <w:t xml:space="preserve"> ) are universally allowed.</w:t>
+      </w:r>
+    </w:p>
+    <w:p>
+      <w:pPr>
+        <w:shd w:val="clear" w:color="auto" w:fill="FFFFFF" w:themeFill="background1"/>
+        <w:rPr>
+          <w:color w:val="0070C0"/>
+        </w:rPr>
+      </w:pPr>
+    </w:p>
+    <w:p>
+      <w:pPr>
+        <w:shd w:val="clear" w:color="auto" w:fill="FFFFFF" w:themeFill="background1"/>
+        <w:rPr>
+          <w:color w:val="0070C0"/>
+        </w:rPr>
+      </w:pPr>
+      <w:r>
+        <w:rPr>
+          <w:color w:val="0070C0"/>
+        </w:rPr>
+        <w:t xml:space="preserve">So, </w:t>
+      </w:r>
+    </w:p>
+    <w:p>
+      <w:pPr>
+        <w:shd w:val="clear" w:color="auto" w:fill="FFFFFF" w:themeFill="background1"/>
+        <w:rPr>
+          <w:color w:val="0070C0"/>
+        </w:rPr>
+      </w:pPr>
+      <w:proofErr w:type="spellStart"/>
+      <w:r>
+        <w:rPr>
+          <w:color w:val="0070C0"/>
+        </w:rPr>
+        <w:t>data</w:t>
+      </w:r>
+      <w:r>
+        <w:rPr>
+          <w:color w:val="0070C0"/>
+        </w:rPr>
+        <w:t>_</w:t>
+      </w:r>
+      <w:r>
+        <w:rPr>
+          <w:color w:val="0070C0"/>
+        </w:rPr>
+        <w:t>JulAug</w:t>
+      </w:r>
+      <w:proofErr w:type="spellEnd"/>
+    </w:p>
+    <w:p>
+      <w:pPr>
+        <w:shd w:val="clear" w:color="auto" w:fill="FFFFFF" w:themeFill="background1"/>
+        <w:rPr>
+          <w:color w:val="0070C0"/>
+        </w:rPr>
+      </w:pPr>
+      <w:r>
+        <w:rPr>
+          <w:color w:val="0070C0"/>
+        </w:rPr>
+        <w:t>instead of</w:t>
+      </w:r>
+    </w:p>
+    <w:p>
+      <w:pPr>
+        <w:shd w:val="clear" w:color="auto" w:fill="FFFFFF" w:themeFill="background1"/>
+        <w:rPr>
+          <w:color w:val="0070C0"/>
+        </w:rPr>
+      </w:pPr>
+      <w:proofErr w:type="spellStart"/>
+      <w:proofErr w:type="gramStart"/>
+      <w:r>
+        <w:rPr>
+          <w:color w:val="0070C0"/>
+        </w:rPr>
+        <w:t>data.JulAug</w:t>
+      </w:r>
+      <w:proofErr w:type="spellEnd"/>
+      <w:proofErr w:type="gramEnd"/>
     </w:p>
     <w:sectPr>
       <w:pgSz w:w="12240" w:h="15840"/>

</xml_diff>